<commit_message>
Revisión de guía ok.
</commit_message>
<xml_diff>
--- a/fuentes/contenidos/grado03/guion01/GuiaDidactica_LE_03_01_CO.docx
+++ b/fuentes/contenidos/grado03/guion01/GuiaDidactica_LE_03_01_CO.docx
@@ -97,6 +97,14 @@
           <w:szCs w:val="22"/>
         </w:rPr>
         <w:t>Comprendo textos literarios para propiciar el desarrollo de mi capacidad creativa y lúdica.</w:t>
+      </w:r>
+      <w:r>
+        <w:rPr>
+          <w:rFonts w:ascii="Arial" w:hAnsi="Arial" w:cs="Arial"/>
+          <w:sz w:val="22"/>
+          <w:szCs w:val="22"/>
+        </w:rPr>
+        <w:t xml:space="preserve"> Para lo cual: </w:t>
       </w:r>
     </w:p>
     <w:p>
@@ -402,15 +410,15 @@
           <w:sz w:val="22"/>
           <w:szCs w:val="22"/>
         </w:rPr>
-        <w:t xml:space="preserve">Reconocer </w:t>
-      </w:r>
-      <w:r>
-        <w:rPr>
-          <w:rFonts w:ascii="Arial" w:hAnsi="Arial" w:cs="Arial"/>
-          <w:sz w:val="22"/>
-          <w:szCs w:val="22"/>
-        </w:rPr>
-        <w:t xml:space="preserve"> la función didáctica </w:t>
+        <w:t xml:space="preserve">Reconocer la función </w:t>
+      </w:r>
+      <w:r>
+        <w:rPr>
+          <w:rFonts w:ascii="Arial" w:hAnsi="Arial" w:cs="Arial"/>
+          <w:sz w:val="22"/>
+          <w:szCs w:val="22"/>
+        </w:rPr>
+        <w:t xml:space="preserve">didáctica </w:t>
       </w:r>
       <w:r>
         <w:rPr>
@@ -510,15 +518,39 @@
           <w:sz w:val="22"/>
           <w:szCs w:val="22"/>
         </w:rPr>
-        <w:t xml:space="preserve">ntes elementos relacionados con la narración, </w:t>
-      </w:r>
-      <w:r>
-        <w:rPr>
-          <w:rFonts w:ascii="Arial" w:hAnsi="Arial" w:cs="Arial"/>
-          <w:sz w:val="22"/>
-          <w:szCs w:val="22"/>
-        </w:rPr>
-        <w:t xml:space="preserve">exponen explicaciones y ejemplos, para luego invitar a los estudiantes a realizar ejercicios de lectura y redacción. </w:t>
+        <w:t>ntes elementos de</w:t>
+      </w:r>
+      <w:r>
+        <w:rPr>
+          <w:rFonts w:ascii="Arial" w:hAnsi="Arial" w:cs="Arial"/>
+          <w:sz w:val="22"/>
+          <w:szCs w:val="22"/>
+        </w:rPr>
+        <w:t xml:space="preserve"> la narración, </w:t>
+      </w:r>
+      <w:r>
+        <w:rPr>
+          <w:rFonts w:ascii="Arial" w:hAnsi="Arial" w:cs="Arial"/>
+          <w:sz w:val="22"/>
+          <w:szCs w:val="22"/>
+        </w:rPr>
+        <w:t xml:space="preserve">se exponen explicaciones y diversos </w:t>
+      </w:r>
+      <w:r>
+        <w:rPr>
+          <w:rFonts w:ascii="Arial" w:hAnsi="Arial" w:cs="Arial"/>
+          <w:sz w:val="22"/>
+          <w:szCs w:val="22"/>
+        </w:rPr>
+        <w:t>ejemplos. Luego, se invita</w:t>
+      </w:r>
+      <w:r>
+        <w:rPr>
+          <w:rFonts w:ascii="Arial" w:hAnsi="Arial" w:cs="Arial"/>
+          <w:sz w:val="22"/>
+          <w:szCs w:val="22"/>
+        </w:rPr>
+        <w:t xml:space="preserve"> a los estudiantes a realizar ejercicios de lectura y redacción. </w:t>
       </w:r>
     </w:p>
     <w:p>
@@ -551,11 +583,11 @@
       <w:r>
         <w:rPr>
           <w:rFonts w:ascii="Arial" w:hAnsi="Arial" w:cs="Arial"/>
-          <w:b/>
-          <w:sz w:val="22"/>
-          <w:szCs w:val="22"/>
-        </w:rPr>
-        <w:t>La redacción</w:t>
+          <w:i/>
+          <w:sz w:val="22"/>
+          <w:szCs w:val="22"/>
+        </w:rPr>
+        <w:t>La narración</w:t>
       </w:r>
       <w:r>
         <w:rPr>
@@ -923,6 +955,138 @@
           <w:sz w:val="22"/>
           <w:szCs w:val="22"/>
         </w:rPr>
+        <w:t xml:space="preserve"> partiendo del hecho de que esta es</w:t>
+      </w:r>
+      <w:r>
+        <w:rPr>
+          <w:rFonts w:ascii="Arial" w:hAnsi="Arial" w:cs="Arial"/>
+          <w:sz w:val="22"/>
+          <w:szCs w:val="22"/>
+        </w:rPr>
+        <w:t xml:space="preserve"> una práctica c</w:t>
+      </w:r>
+      <w:r>
+        <w:rPr>
+          <w:rFonts w:ascii="Arial" w:hAnsi="Arial" w:cs="Arial"/>
+          <w:sz w:val="22"/>
+          <w:szCs w:val="22"/>
+        </w:rPr>
+        <w:t xml:space="preserve">omunicativa diaria. Luego, se pasa al análisis de  las </w:t>
+      </w:r>
+      <w:r>
+        <w:rPr>
+          <w:rFonts w:ascii="Arial" w:hAnsi="Arial" w:cs="Arial"/>
+          <w:sz w:val="22"/>
+          <w:szCs w:val="22"/>
+        </w:rPr>
+        <w:t xml:space="preserve"> particularidad</w:t>
+      </w:r>
+      <w:r>
+        <w:rPr>
+          <w:rFonts w:ascii="Arial" w:hAnsi="Arial" w:cs="Arial"/>
+          <w:sz w:val="22"/>
+          <w:szCs w:val="22"/>
+        </w:rPr>
+        <w:t>es</w:t>
+      </w:r>
+      <w:r>
+        <w:rPr>
+          <w:rFonts w:ascii="Arial" w:hAnsi="Arial" w:cs="Arial"/>
+          <w:sz w:val="22"/>
+          <w:szCs w:val="22"/>
+        </w:rPr>
+        <w:t xml:space="preserve"> de los</w:t>
+      </w:r>
+      <w:r>
+        <w:rPr>
+          <w:rFonts w:ascii="Arial" w:hAnsi="Arial" w:cs="Arial"/>
+          <w:sz w:val="22"/>
+          <w:szCs w:val="22"/>
+        </w:rPr>
+        <w:t xml:space="preserve"> textos narrativos de carácter literario</w:t>
+      </w:r>
+      <w:r>
+        <w:rPr>
+          <w:rFonts w:ascii="Arial" w:hAnsi="Arial" w:cs="Arial"/>
+          <w:sz w:val="22"/>
+          <w:szCs w:val="22"/>
+        </w:rPr>
+        <w:t>.</w:t>
+      </w:r>
+    </w:p>
+    <w:p>
+      <w:pPr>
+        <w:jc w:val="both"/>
+        <w:rPr>
+          <w:rFonts w:ascii="Arial" w:hAnsi="Arial" w:cs="Arial"/>
+          <w:sz w:val="22"/>
+          <w:szCs w:val="22"/>
+        </w:rPr>
+      </w:pPr>
+    </w:p>
+    <w:p>
+      <w:pPr>
+        <w:jc w:val="both"/>
+        <w:rPr>
+          <w:rFonts w:ascii="Arial" w:hAnsi="Arial" w:cs="Arial"/>
+          <w:sz w:val="22"/>
+          <w:szCs w:val="22"/>
+        </w:rPr>
+      </w:pPr>
+      <w:r>
+        <w:rPr>
+          <w:rFonts w:ascii="Arial" w:hAnsi="Arial" w:cs="Arial"/>
+          <w:sz w:val="22"/>
+          <w:szCs w:val="22"/>
+        </w:rPr>
+        <w:t xml:space="preserve">Los recursos permiten afianzar las explicaciones y ejemplos de los diferentes temas relacionados con las narraciones, a través de la asimilación de los conceptos, la comprensión de un texto </w:t>
+      </w:r>
+      <w:r>
+        <w:rPr>
+          <w:rFonts w:ascii="Arial" w:hAnsi="Arial" w:cs="Arial"/>
+          <w:sz w:val="22"/>
+          <w:szCs w:val="22"/>
+        </w:rPr>
+        <w:t>con</w:t>
+      </w:r>
+      <w:r>
+        <w:rPr>
+          <w:rFonts w:ascii="Arial" w:hAnsi="Arial" w:cs="Arial"/>
+          <w:sz w:val="22"/>
+          <w:szCs w:val="22"/>
+        </w:rPr>
+        <w:t xml:space="preserve"> relación a su estructura y </w:t>
+      </w:r>
+      <w:r>
+        <w:rPr>
+          <w:rFonts w:ascii="Arial" w:hAnsi="Arial" w:cs="Arial"/>
+          <w:sz w:val="22"/>
+          <w:szCs w:val="22"/>
+        </w:rPr>
+        <w:t xml:space="preserve">creación </w:t>
+      </w:r>
+      <w:r>
+        <w:rPr>
+          <w:rFonts w:ascii="Arial" w:hAnsi="Arial" w:cs="Arial"/>
+          <w:sz w:val="22"/>
+          <w:szCs w:val="22"/>
+        </w:rPr>
+        <w:t>literaria</w:t>
+      </w:r>
+      <w:r>
+        <w:rPr>
+          <w:rFonts w:ascii="Arial" w:hAnsi="Arial" w:cs="Arial"/>
+          <w:sz w:val="22"/>
+          <w:szCs w:val="22"/>
+        </w:rPr>
+        <w:t>;</w:t>
+      </w:r>
+      <w:r>
+        <w:rPr>
+          <w:rFonts w:ascii="Arial" w:hAnsi="Arial" w:cs="Arial"/>
+          <w:sz w:val="22"/>
+          <w:szCs w:val="22"/>
+        </w:rPr>
         <w:t xml:space="preserve"> </w:t>
       </w:r>
       <w:r>
@@ -931,6 +1095,14 @@
           <w:sz w:val="22"/>
           <w:szCs w:val="22"/>
         </w:rPr>
+        <w:t xml:space="preserve"> esto</w:t>
+      </w:r>
+      <w:r>
+        <w:rPr>
+          <w:rFonts w:ascii="Arial" w:hAnsi="Arial" w:cs="Arial"/>
+          <w:sz w:val="22"/>
+          <w:szCs w:val="22"/>
+        </w:rPr>
         <w:t xml:space="preserve"> </w:t>
       </w:r>
       <w:r>
@@ -939,6 +1111,98 @@
           <w:sz w:val="22"/>
           <w:szCs w:val="22"/>
         </w:rPr>
+        <w:t xml:space="preserve">con el fin </w:t>
+      </w:r>
+      <w:r>
+        <w:rPr>
+          <w:rFonts w:ascii="Arial" w:hAnsi="Arial" w:cs="Arial"/>
+          <w:sz w:val="22"/>
+          <w:szCs w:val="22"/>
+        </w:rPr>
+        <w:t xml:space="preserve">de </w:t>
+      </w:r>
+      <w:r>
+        <w:rPr>
+          <w:rFonts w:ascii="Arial" w:hAnsi="Arial" w:cs="Arial"/>
+          <w:sz w:val="22"/>
+          <w:szCs w:val="22"/>
+        </w:rPr>
+        <w:t>abordar</w:t>
+      </w:r>
+      <w:r>
+        <w:rPr>
+          <w:rFonts w:ascii="Arial" w:hAnsi="Arial" w:cs="Arial"/>
+          <w:sz w:val="22"/>
+          <w:szCs w:val="22"/>
+        </w:rPr>
+        <w:t xml:space="preserve"> los textos narrativos desde diferentes perspectivas (teórico, estético y técnico)</w:t>
+      </w:r>
+      <w:r>
+        <w:rPr>
+          <w:rFonts w:ascii="Arial" w:hAnsi="Arial" w:cs="Arial"/>
+          <w:sz w:val="22"/>
+          <w:szCs w:val="22"/>
+        </w:rPr>
+        <w:t>.</w:t>
+      </w:r>
+    </w:p>
+    <w:p>
+      <w:pPr>
+        <w:jc w:val="both"/>
+        <w:rPr>
+          <w:rFonts w:ascii="Arial" w:hAnsi="Arial" w:cs="Arial"/>
+          <w:sz w:val="22"/>
+          <w:szCs w:val="22"/>
+        </w:rPr>
+      </w:pPr>
+    </w:p>
+    <w:p>
+      <w:pPr>
+        <w:jc w:val="both"/>
+        <w:rPr>
+          <w:rFonts w:ascii="Arial" w:hAnsi="Arial" w:cs="Arial"/>
+          <w:sz w:val="22"/>
+          <w:szCs w:val="22"/>
+        </w:rPr>
+      </w:pPr>
+      <w:r>
+        <w:rPr>
+          <w:rFonts w:ascii="Arial" w:hAnsi="Arial" w:cs="Arial"/>
+          <w:sz w:val="22"/>
+          <w:szCs w:val="22"/>
+        </w:rPr>
+        <w:t>A manera de profundización</w:t>
+      </w:r>
+      <w:r>
+        <w:rPr>
+          <w:rFonts w:ascii="Arial" w:hAnsi="Arial" w:cs="Arial"/>
+          <w:sz w:val="22"/>
+          <w:szCs w:val="22"/>
+        </w:rPr>
+        <w:t xml:space="preserve">, se presentan algunos </w:t>
+      </w:r>
+      <w:r>
+        <w:rPr>
+          <w:rFonts w:ascii="Arial" w:hAnsi="Arial" w:cs="Arial"/>
+          <w:sz w:val="22"/>
+          <w:szCs w:val="22"/>
+        </w:rPr>
+        <w:t>autores relacionados con los diferentes tipos de textos narrativos</w:t>
+      </w:r>
+      <w:r>
+        <w:rPr>
+          <w:rFonts w:ascii="Arial" w:hAnsi="Arial" w:cs="Arial"/>
+          <w:sz w:val="22"/>
+          <w:szCs w:val="22"/>
+        </w:rPr>
+        <w:t>. Con lo cual, se busca</w:t>
+      </w:r>
+      <w:r>
+        <w:rPr>
+          <w:rFonts w:ascii="Arial" w:hAnsi="Arial" w:cs="Arial"/>
+          <w:sz w:val="22"/>
+          <w:szCs w:val="22"/>
+        </w:rPr>
         <w:t xml:space="preserve"> </w:t>
       </w:r>
       <w:r>
@@ -947,274 +1211,58 @@
           <w:sz w:val="22"/>
           <w:szCs w:val="22"/>
         </w:rPr>
-        <w:t xml:space="preserve"> partiendo del hecho de ser</w:t>
-      </w:r>
-      <w:r>
-        <w:rPr>
-          <w:rFonts w:ascii="Arial" w:hAnsi="Arial" w:cs="Arial"/>
-          <w:sz w:val="22"/>
-          <w:szCs w:val="22"/>
-        </w:rPr>
-        <w:t xml:space="preserve"> una práctica comunicativa diaria, para pasar luego a la particularidad de los textos narrativos de literatura.</w:t>
-      </w:r>
-    </w:p>
-    <w:p>
-      <w:pPr>
-        <w:jc w:val="both"/>
-        <w:rPr>
-          <w:rFonts w:ascii="Arial" w:hAnsi="Arial" w:cs="Arial"/>
-          <w:sz w:val="22"/>
-          <w:szCs w:val="22"/>
-        </w:rPr>
-      </w:pPr>
-    </w:p>
-    <w:p>
-      <w:pPr>
-        <w:jc w:val="both"/>
-        <w:rPr>
-          <w:rFonts w:ascii="Arial" w:hAnsi="Arial" w:cs="Arial"/>
-          <w:sz w:val="22"/>
-          <w:szCs w:val="22"/>
-        </w:rPr>
-      </w:pPr>
-      <w:r>
-        <w:rPr>
-          <w:rFonts w:ascii="Arial" w:hAnsi="Arial" w:cs="Arial"/>
-          <w:sz w:val="22"/>
-          <w:szCs w:val="22"/>
-        </w:rPr>
-        <w:t xml:space="preserve">Los recursos permiten afianzar las explicaciones y ejemplos de los diferentes temas relacionados con las narraciones, a través de la asimilación de los conceptos, la comprensión de un texto </w:t>
-      </w:r>
-      <w:r>
-        <w:rPr>
-          <w:rFonts w:ascii="Arial" w:hAnsi="Arial" w:cs="Arial"/>
-          <w:sz w:val="22"/>
-          <w:szCs w:val="22"/>
-        </w:rPr>
-        <w:t>con</w:t>
-      </w:r>
-      <w:r>
-        <w:rPr>
-          <w:rFonts w:ascii="Arial" w:hAnsi="Arial" w:cs="Arial"/>
-          <w:sz w:val="22"/>
-          <w:szCs w:val="22"/>
-        </w:rPr>
-        <w:t xml:space="preserve"> relación a su estructura y </w:t>
-      </w:r>
-      <w:r>
-        <w:rPr>
-          <w:rFonts w:ascii="Arial" w:hAnsi="Arial" w:cs="Arial"/>
-          <w:sz w:val="22"/>
-          <w:szCs w:val="22"/>
-        </w:rPr>
-        <w:t xml:space="preserve"> </w:t>
-      </w:r>
-      <w:r>
-        <w:rPr>
-          <w:rFonts w:ascii="Arial" w:hAnsi="Arial" w:cs="Arial"/>
-          <w:sz w:val="22"/>
-          <w:szCs w:val="22"/>
-        </w:rPr>
-        <w:t xml:space="preserve"> </w:t>
-      </w:r>
-      <w:r>
-        <w:rPr>
-          <w:rFonts w:ascii="Arial" w:hAnsi="Arial" w:cs="Arial"/>
-          <w:sz w:val="22"/>
-          <w:szCs w:val="22"/>
-        </w:rPr>
-        <w:t xml:space="preserve">creación </w:t>
+        <w:t xml:space="preserve">que </w:t>
+      </w:r>
+      <w:r>
+        <w:rPr>
+          <w:rFonts w:ascii="Arial" w:hAnsi="Arial" w:cs="Arial"/>
+          <w:sz w:val="22"/>
+          <w:szCs w:val="22"/>
+        </w:rPr>
+        <w:t xml:space="preserve">los estudiantes </w:t>
+      </w:r>
+      <w:r>
+        <w:rPr>
+          <w:rFonts w:ascii="Arial" w:hAnsi="Arial" w:cs="Arial"/>
+          <w:sz w:val="22"/>
+          <w:szCs w:val="22"/>
+        </w:rPr>
+        <w:t xml:space="preserve">desde temprana edad </w:t>
+      </w:r>
+      <w:r>
+        <w:rPr>
+          <w:rFonts w:ascii="Arial" w:hAnsi="Arial" w:cs="Arial"/>
+          <w:sz w:val="22"/>
+          <w:szCs w:val="22"/>
+        </w:rPr>
+        <w:t xml:space="preserve">se familiaricen con los nombres </w:t>
+      </w:r>
+      <w:r>
+        <w:rPr>
+          <w:rFonts w:ascii="Arial" w:hAnsi="Arial" w:cs="Arial"/>
+          <w:sz w:val="22"/>
+          <w:szCs w:val="22"/>
+        </w:rPr>
+        <w:t>de escritores</w:t>
+      </w:r>
+      <w:r>
+        <w:rPr>
+          <w:rFonts w:ascii="Arial" w:hAnsi="Arial" w:cs="Arial"/>
+          <w:sz w:val="22"/>
+          <w:szCs w:val="22"/>
+        </w:rPr>
+        <w:t xml:space="preserve"> destacadas en el mundo de las letras</w:t>
+      </w:r>
+      <w:r>
+        <w:rPr>
+          <w:rFonts w:ascii="Arial" w:hAnsi="Arial" w:cs="Arial"/>
+          <w:sz w:val="22"/>
+          <w:szCs w:val="22"/>
+        </w:rPr>
+        <w:t>.</w:t>
       </w:r>
       <w:bookmarkStart w:id="0" w:name="_GoBack"/>
       <w:bookmarkEnd w:id="0"/>
-      <w:r>
-        <w:rPr>
-          <w:rFonts w:ascii="Arial" w:hAnsi="Arial" w:cs="Arial"/>
-          <w:sz w:val="22"/>
-          <w:szCs w:val="22"/>
-        </w:rPr>
-        <w:t>literaria</w:t>
-      </w:r>
-      <w:r>
-        <w:rPr>
-          <w:rFonts w:ascii="Arial" w:hAnsi="Arial" w:cs="Arial"/>
-          <w:sz w:val="22"/>
-          <w:szCs w:val="22"/>
-        </w:rPr>
-        <w:t>;</w:t>
-      </w:r>
-      <w:r>
-        <w:rPr>
-          <w:rFonts w:ascii="Arial" w:hAnsi="Arial" w:cs="Arial"/>
-          <w:sz w:val="22"/>
-          <w:szCs w:val="22"/>
-        </w:rPr>
-        <w:t xml:space="preserve"> </w:t>
-      </w:r>
-      <w:r>
-        <w:rPr>
-          <w:rFonts w:ascii="Arial" w:hAnsi="Arial" w:cs="Arial"/>
-          <w:sz w:val="22"/>
-          <w:szCs w:val="22"/>
-        </w:rPr>
-        <w:t xml:space="preserve"> esto</w:t>
-      </w:r>
-      <w:r>
-        <w:rPr>
-          <w:rFonts w:ascii="Arial" w:hAnsi="Arial" w:cs="Arial"/>
-          <w:sz w:val="22"/>
-          <w:szCs w:val="22"/>
-        </w:rPr>
-        <w:t xml:space="preserve"> </w:t>
-      </w:r>
-      <w:r>
-        <w:rPr>
-          <w:rFonts w:ascii="Arial" w:hAnsi="Arial" w:cs="Arial"/>
-          <w:sz w:val="22"/>
-          <w:szCs w:val="22"/>
-        </w:rPr>
-        <w:t xml:space="preserve">con el fin </w:t>
-      </w:r>
-      <w:r>
-        <w:rPr>
-          <w:rFonts w:ascii="Arial" w:hAnsi="Arial" w:cs="Arial"/>
-          <w:sz w:val="22"/>
-          <w:szCs w:val="22"/>
-        </w:rPr>
-        <w:t>abordar</w:t>
-      </w:r>
-      <w:r>
-        <w:rPr>
-          <w:rFonts w:ascii="Arial" w:hAnsi="Arial" w:cs="Arial"/>
-          <w:sz w:val="22"/>
-          <w:szCs w:val="22"/>
-        </w:rPr>
-        <w:t xml:space="preserve"> los textos narrativos desde diferentes perspectivas (teórico, estético y técnico)</w:t>
-      </w:r>
-      <w:r>
-        <w:rPr>
-          <w:rFonts w:ascii="Arial" w:hAnsi="Arial" w:cs="Arial"/>
-          <w:sz w:val="22"/>
-          <w:szCs w:val="22"/>
-        </w:rPr>
-        <w:t>.</w:t>
-      </w:r>
-    </w:p>
-    <w:p>
-      <w:pPr>
-        <w:jc w:val="both"/>
-        <w:rPr>
-          <w:rFonts w:ascii="Arial" w:hAnsi="Arial" w:cs="Arial"/>
-          <w:sz w:val="22"/>
-          <w:szCs w:val="22"/>
-        </w:rPr>
-      </w:pPr>
-    </w:p>
-    <w:p>
-      <w:pPr>
-        <w:jc w:val="both"/>
-        <w:rPr>
-          <w:rFonts w:ascii="Arial" w:hAnsi="Arial" w:cs="Arial"/>
-          <w:sz w:val="22"/>
-          <w:szCs w:val="22"/>
-        </w:rPr>
-      </w:pPr>
-      <w:r>
-        <w:rPr>
-          <w:rFonts w:ascii="Arial" w:hAnsi="Arial" w:cs="Arial"/>
-          <w:sz w:val="22"/>
-          <w:szCs w:val="22"/>
-        </w:rPr>
-        <w:t>A manera de profundización</w:t>
-      </w:r>
-      <w:r>
-        <w:rPr>
-          <w:rFonts w:ascii="Arial" w:hAnsi="Arial" w:cs="Arial"/>
-          <w:sz w:val="22"/>
-          <w:szCs w:val="22"/>
-        </w:rPr>
-        <w:t xml:space="preserve">, se presentan algunos </w:t>
-      </w:r>
-      <w:r>
-        <w:rPr>
-          <w:rFonts w:ascii="Arial" w:hAnsi="Arial" w:cs="Arial"/>
-          <w:sz w:val="22"/>
-          <w:szCs w:val="22"/>
-        </w:rPr>
-        <w:t>autores relacionados con los diferentes tipos de textos narrativos</w:t>
-      </w:r>
-      <w:r>
-        <w:rPr>
-          <w:rFonts w:ascii="Arial" w:hAnsi="Arial" w:cs="Arial"/>
-          <w:sz w:val="22"/>
-          <w:szCs w:val="22"/>
-        </w:rPr>
-        <w:t>,</w:t>
-      </w:r>
-      <w:r>
-        <w:rPr>
-          <w:rFonts w:ascii="Arial" w:hAnsi="Arial" w:cs="Arial"/>
-          <w:sz w:val="22"/>
-          <w:szCs w:val="22"/>
-        </w:rPr>
-        <w:t xml:space="preserve"> </w:t>
-      </w:r>
-      <w:r>
-        <w:rPr>
-          <w:rFonts w:ascii="Arial" w:hAnsi="Arial" w:cs="Arial"/>
-          <w:sz w:val="22"/>
-          <w:szCs w:val="22"/>
-        </w:rPr>
-        <w:t xml:space="preserve"> </w:t>
-      </w:r>
-      <w:r>
-        <w:rPr>
-          <w:rFonts w:ascii="Arial" w:hAnsi="Arial" w:cs="Arial"/>
-          <w:sz w:val="22"/>
-          <w:szCs w:val="22"/>
-        </w:rPr>
-        <w:t xml:space="preserve"> </w:t>
-      </w:r>
-      <w:r>
-        <w:rPr>
-          <w:rFonts w:ascii="Arial" w:hAnsi="Arial" w:cs="Arial"/>
-          <w:sz w:val="22"/>
-          <w:szCs w:val="22"/>
-        </w:rPr>
-        <w:t xml:space="preserve">con </w:t>
-      </w:r>
-      <w:r>
-        <w:rPr>
-          <w:rFonts w:ascii="Arial" w:hAnsi="Arial" w:cs="Arial"/>
-          <w:sz w:val="22"/>
-          <w:szCs w:val="22"/>
-        </w:rPr>
-        <w:t xml:space="preserve">  la finalidad </w:t>
-      </w:r>
-      <w:r>
-        <w:rPr>
-          <w:rFonts w:ascii="Arial" w:hAnsi="Arial" w:cs="Arial"/>
-          <w:sz w:val="22"/>
-          <w:szCs w:val="22"/>
-        </w:rPr>
-        <w:t xml:space="preserve">que desde temprana edad </w:t>
-      </w:r>
-      <w:r>
-        <w:rPr>
-          <w:rFonts w:ascii="Arial" w:hAnsi="Arial" w:cs="Arial"/>
-          <w:sz w:val="22"/>
-          <w:szCs w:val="22"/>
-        </w:rPr>
-        <w:t xml:space="preserve">se familiaricen con los nombres </w:t>
-      </w:r>
-      <w:r>
-        <w:rPr>
-          <w:rFonts w:ascii="Arial" w:hAnsi="Arial" w:cs="Arial"/>
-          <w:sz w:val="22"/>
-          <w:szCs w:val="22"/>
-        </w:rPr>
-        <w:t>de autores importantes.</w:t>
-      </w:r>
     </w:p>
     <w:sectPr>
       <w:pgSz w:w="11900" w:h="16840"/>
@@ -2541,7 +2589,6 @@
       <w:spacing w:after="0"/>
     </w:pPr>
     <w:tblPr>
-      <w:tblInd w:w="0" w:type="dxa"/>
       <w:tblBorders>
         <w:top w:val="single" w:sz="4" w:space="0" w:color="auto"/>
         <w:left w:val="single" w:sz="4" w:space="0" w:color="auto"/>
@@ -2550,12 +2597,6 @@
         <w:insideH w:val="single" w:sz="4" w:space="0" w:color="auto"/>
         <w:insideV w:val="single" w:sz="4" w:space="0" w:color="auto"/>
       </w:tblBorders>
-      <w:tblCellMar>
-        <w:top w:w="0" w:type="dxa"/>
-        <w:left w:w="108" w:type="dxa"/>
-        <w:bottom w:w="0" w:type="dxa"/>
-        <w:right w:w="108" w:type="dxa"/>
-      </w:tblCellMar>
     </w:tblPr>
   </w:style>
   <w:style w:type="paragraph" w:styleId="Textodeglobo">

</xml_diff>

<commit_message>
Guion 3 tema 1 ok
</commit_message>
<xml_diff>
--- a/fuentes/contenidos/grado03/guion01/GuiaDidactica_LE_03_01_CO.docx
+++ b/fuentes/contenidos/grado03/guion01/GuiaDidactica_LE_03_01_CO.docx
@@ -410,7 +410,15 @@
           <w:sz w:val="22"/>
           <w:szCs w:val="22"/>
         </w:rPr>
-        <w:t xml:space="preserve">Reconocer la función </w:t>
+        <w:t>Analizar</w:t>
+      </w:r>
+      <w:r>
+        <w:rPr>
+          <w:rFonts w:ascii="Arial" w:hAnsi="Arial" w:cs="Arial"/>
+          <w:sz w:val="22"/>
+          <w:szCs w:val="22"/>
+        </w:rPr>
+        <w:t xml:space="preserve"> la función </w:t>
       </w:r>
       <w:r>
         <w:rPr>
@@ -442,15 +450,23 @@
           <w:sz w:val="22"/>
           <w:szCs w:val="22"/>
         </w:rPr>
-        <w:t>las fábulas que realizan por medio d</w:t>
-      </w:r>
-      <w:r>
-        <w:rPr>
-          <w:rFonts w:ascii="Arial" w:hAnsi="Arial" w:cs="Arial"/>
-          <w:sz w:val="22"/>
-          <w:szCs w:val="22"/>
-        </w:rPr>
-        <w:t>e la personificación.</w:t>
+        <w:t xml:space="preserve">las </w:t>
+      </w:r>
+      <w:r>
+        <w:rPr>
+          <w:rFonts w:ascii="Arial" w:hAnsi="Arial" w:cs="Arial"/>
+          <w:sz w:val="22"/>
+          <w:szCs w:val="22"/>
+        </w:rPr>
+        <w:t>fábulas y el propósito de</w:t>
+      </w:r>
+      <w:r>
+        <w:rPr>
+          <w:rFonts w:ascii="Arial" w:hAnsi="Arial" w:cs="Arial"/>
+          <w:sz w:val="22"/>
+          <w:szCs w:val="22"/>
+        </w:rPr>
+        <w:t xml:space="preserve"> la personificación.</w:t>
       </w:r>
     </w:p>
     <w:p>
@@ -494,6 +510,8 @@
           <w:szCs w:val="22"/>
         </w:rPr>
       </w:pPr>
+      <w:bookmarkStart w:id="0" w:name="_GoBack"/>
+      <w:bookmarkEnd w:id="0"/>
     </w:p>
     <w:p>
       <w:pPr>
@@ -1261,8 +1279,6 @@
         </w:rPr>
         <w:t>.</w:t>
       </w:r>
-      <w:bookmarkStart w:id="0" w:name="_GoBack"/>
-      <w:bookmarkEnd w:id="0"/>
     </w:p>
     <w:sectPr>
       <w:pgSz w:w="11900" w:h="16840"/>

</xml_diff>